<commit_message>
[Fix] Fixed formula of 2nd order diff equation
</commit_message>
<xml_diff>
--- a/Research_project/research_thesis.docx
+++ b/Research_project/research_thesis.docx
@@ -2583,7 +2583,15 @@
                       <w:szCs w:val="28"/>
                       <w:lang w:val="hy-AM"/>
                     </w:rPr>
-                    <m:t>=-2</m:t>
+                    <m:t>=-</m:t>
+                  </m:r>
+                  <m:r>
+                    <w:rPr>
+                      <w:rFonts w:ascii="Cambria Math" w:eastAsiaTheme="minorEastAsia" w:hAnsi="Cambria Math" w:cs="Arial"/>
+                      <w:sz w:val="28"/>
+                      <w:szCs w:val="28"/>
+                    </w:rPr>
+                    <m:t>c</m:t>
                   </m:r>
                   <m:sSub>
                     <m:sSubPr>
@@ -2627,7 +2635,16 @@
                       <w:szCs w:val="28"/>
                       <w:lang w:val="hy-AM"/>
                     </w:rPr>
-                    <m:t>-2</m:t>
+                    <m:t>-</m:t>
+                  </m:r>
+                  <m:r>
+                    <w:rPr>
+                      <w:rFonts w:ascii="Cambria Math" w:eastAsiaTheme="minorEastAsia" w:hAnsi="Cambria Math" w:cs="Arial"/>
+                      <w:sz w:val="28"/>
+                      <w:szCs w:val="28"/>
+                      <w:lang w:val="hy-AM"/>
+                    </w:rPr>
+                    <m:t>k</m:t>
                   </m:r>
                   <m:sSub>
                     <m:sSubPr>
@@ -2979,7 +2996,33 @@
           <w:szCs w:val="28"/>
           <w:lang w:val="hy-AM"/>
         </w:rPr>
-        <w:t>կային առաջին կարգի ածանցյալների տեսքերը։ Օրինակ՝</w:t>
+        <w:t>կային առաջին կարգի ածանցյալների տեսքերը։ Օրինակ</w:t>
+      </w:r>
+      <w:r>
+        <w:rPr>
+          <w:rFonts w:ascii="Arial" w:eastAsiaTheme="minorEastAsia" w:hAnsi="Arial" w:cs="Arial"/>
+          <w:sz w:val="28"/>
+          <w:szCs w:val="28"/>
+          <w:lang w:val="hy-AM"/>
+        </w:rPr>
+        <w:t xml:space="preserve">, երբ </w:t>
+      </w:r>
+      <w:r>
+        <w:rPr>
+          <w:rFonts w:ascii="Arial" w:eastAsiaTheme="minorEastAsia" w:hAnsi="Arial" w:cs="Arial"/>
+          <w:sz w:val="28"/>
+          <w:szCs w:val="28"/>
+        </w:rPr>
+        <w:t xml:space="preserve">c = k = 2, </w:t>
+      </w:r>
+      <w:r>
+        <w:rPr>
+          <w:rFonts w:ascii="Arial" w:eastAsiaTheme="minorEastAsia" w:hAnsi="Arial" w:cs="Arial"/>
+          <w:sz w:val="28"/>
+          <w:szCs w:val="28"/>
+          <w:lang w:val="hy-AM"/>
+        </w:rPr>
+        <w:t>կունենանք հետևյալ տեսքը՝</w:t>
       </w:r>
     </w:p>
     <w:p>
@@ -3283,7 +3326,17 @@
           <w:szCs w:val="28"/>
           <w:lang w:val="hy-AM"/>
         </w:rPr>
-        <w:t>ցիայի և իր առաջին կարգի ածանցյալի տեսքը նկարագրող ֆունկցիա և այդ ֆունկցիայի աշխատելու համար նախատեսված սկզբնական պայ</w:t>
+        <w:t xml:space="preserve">ցիայի և իր առաջին կարգի ածանցյալի տեսքը նկարագրող ֆունկցիա և </w:t>
+      </w:r>
+      <w:r>
+        <w:rPr>
+          <w:rFonts w:ascii="Arial" w:eastAsiaTheme="minorEastAsia" w:hAnsi="Arial" w:cs="Arial"/>
+          <w:sz w:val="28"/>
+          <w:szCs w:val="28"/>
+          <w:lang w:val="hy-AM"/>
+        </w:rPr>
+        <w:lastRenderedPageBreak/>
+        <w:t>այդ ֆունկցիայի աշխատելու համար նախատեսված սկզբնական պայ</w:t>
       </w:r>
       <w:r>
         <w:rPr>
@@ -3301,7 +3354,6 @@
           <w:szCs w:val="28"/>
           <w:lang w:val="hy-AM"/>
         </w:rPr>
-        <w:lastRenderedPageBreak/>
         <w:t>մաններն ու միջակայքը և վերադարձնում է դիֆե-րենցիալ հավասար</w:t>
       </w:r>
       <w:r>
@@ -3516,16 +3568,16 @@
           <w:lang w:val="hy-AM"/>
         </w:rPr>
         <w:drawing>
-          <wp:anchor distT="0" distB="0" distL="114300" distR="114300" simplePos="0" relativeHeight="251663360" behindDoc="0" locked="0" layoutInCell="1" allowOverlap="1" wp14:anchorId="62ABF856" wp14:editId="6610D84B">
+          <wp:anchor distT="0" distB="0" distL="114300" distR="114300" simplePos="0" relativeHeight="251663360" behindDoc="0" locked="0" layoutInCell="1" allowOverlap="1" wp14:anchorId="62ABF856" wp14:editId="05A4E14A">
             <wp:simplePos x="0" y="0"/>
             <wp:positionH relativeFrom="margin">
-              <wp:align>left</wp:align>
+              <wp:posOffset>139700</wp:posOffset>
             </wp:positionH>
             <wp:positionV relativeFrom="paragraph">
-              <wp:posOffset>920738</wp:posOffset>
+              <wp:posOffset>1026795</wp:posOffset>
             </wp:positionV>
-            <wp:extent cx="5972810" cy="4476750"/>
-            <wp:effectExtent l="0" t="0" r="8890" b="0"/>
+            <wp:extent cx="5692775" cy="4267200"/>
+            <wp:effectExtent l="0" t="0" r="3175" b="0"/>
             <wp:wrapTopAndBottom/>
             <wp:docPr id="7" name="Picture 7"/>
             <wp:cNvGraphicFramePr>
@@ -3556,7 +3608,7 @@
                   <pic:spPr bwMode="auto">
                     <a:xfrm>
                       <a:off x="0" y="0"/>
-                      <a:ext cx="5972810" cy="4476750"/>
+                      <a:ext cx="5692775" cy="4267200"/>
                     </a:xfrm>
                     <a:prstGeom prst="rect">
                       <a:avLst/>
@@ -3613,7 +3665,17 @@
           <w:lang w:val="hy-AM"/>
         </w:rPr>
         <w:br/>
-        <w:t>Այսինքն տատանումները մարում են և մոտավորապես 3վ պահից հետո տատանումներ չեն դիտվում։</w:t>
+        <w:t xml:space="preserve">Այսինքն տատանումները մարում են և մոտավորապես 3վ պահից </w:t>
+      </w:r>
+      <w:r>
+        <w:rPr>
+          <w:rFonts w:ascii="Arial" w:hAnsi="Arial" w:cs="Arial"/>
+          <w:sz w:val="28"/>
+          <w:szCs w:val="28"/>
+          <w:lang w:val="hy-AM"/>
+        </w:rPr>
+        <w:lastRenderedPageBreak/>
+        <w:t>հետո տատանումներ չեն դիտվում։</w:t>
       </w:r>
       <w:r>
         <w:rPr>
@@ -3647,7 +3709,6 @@
           <w:szCs w:val="28"/>
           <w:lang w:val="hy-AM"/>
         </w:rPr>
-        <w:lastRenderedPageBreak/>
         <w:drawing>
           <wp:anchor distT="0" distB="0" distL="114300" distR="114300" simplePos="0" relativeHeight="251664384" behindDoc="0" locked="0" layoutInCell="1" allowOverlap="1" wp14:anchorId="47077110" wp14:editId="28D55DAE">
             <wp:simplePos x="0" y="0"/>
@@ -3745,43 +3806,7 @@
           <w:szCs w:val="28"/>
           <w:lang w:val="hy-AM"/>
         </w:rPr>
-        <w:t xml:space="preserve">Ն/մ կոշտությամբ զսպանակ, </w:t>
-      </w:r>
-      <w:r>
-        <w:rPr>
-          <w:rFonts w:ascii="Arial" w:hAnsi="Arial" w:cs="Arial"/>
-          <w:sz w:val="28"/>
-          <w:szCs w:val="28"/>
-          <w:lang w:val="hy-AM"/>
-        </w:rPr>
-        <w:t>5</w:t>
-      </w:r>
-      <w:r>
-        <w:rPr>
-          <w:rFonts w:ascii="Arial" w:hAnsi="Arial" w:cs="Arial"/>
-          <w:sz w:val="28"/>
-          <w:szCs w:val="28"/>
-          <w:lang w:val="hy-AM"/>
-        </w:rPr>
-        <w:t xml:space="preserve"> կգ զանգվածով մարմին, սկզբնական կոորդինատը 5 մ, սկզբնական արագությունը -10 մ/վ։ Տատանակը գտնվում է </w:t>
-      </w:r>
-      <w:r>
-        <w:rPr>
-          <w:rFonts w:ascii="Arial" w:hAnsi="Arial" w:cs="Arial"/>
-          <w:sz w:val="28"/>
-          <w:szCs w:val="28"/>
-          <w:lang w:val="hy-AM"/>
-        </w:rPr>
-        <w:t>3</w:t>
-      </w:r>
-      <w:r>
-        <w:rPr>
-          <w:rFonts w:ascii="Arial" w:hAnsi="Arial" w:cs="Arial"/>
-          <w:sz w:val="28"/>
-          <w:szCs w:val="28"/>
-          <w:lang w:val="hy-AM"/>
-        </w:rPr>
-        <w:t xml:space="preserve"> Ն/մ դիմադրության գործակցով միջավայ</w:t>
+        <w:t>Ն/մ կոշտությամբ զսպանակ, 5 կգ զանգվածով մարմին, սկզբնական կոորդինատը 5 մ, սկզբնական արագությունը -10 մ/վ։ Տատանակը գտնվում է 3 Ն/մ դիմադրության գործակցով միջավայ</w:t>
       </w:r>
       <w:r>
         <w:rPr>
@@ -3827,15 +3852,6 @@
           <w:lang w:val="hy-AM"/>
         </w:rPr>
         <w:t>Այստեղ դիտվում է տատանումների բավականաչափ երկար պահ-պանում։ Նման արդյունք դիտվում է զսպանակի առաձգականութ-յան գործակցի և մարմնի զանգվածի հարաբերության կտրուկ փո-փոխության, ինչպես նաև դիմադրության գործակցի փոքրացման շնորհիվ։</w:t>
-      </w:r>
-      <w:r>
-        <w:rPr>
-          <w:rFonts w:ascii="Arial" w:hAnsi="Arial" w:cs="Arial"/>
-          <w:sz w:val="28"/>
-          <w:szCs w:val="28"/>
-          <w:lang w:val="hy-AM"/>
-        </w:rPr>
-        <w:br/>
       </w:r>
       <w:r>
         <w:rPr>
@@ -4012,43 +4028,7 @@
           <w:szCs w:val="28"/>
           <w:lang w:val="hy-AM"/>
         </w:rPr>
-        <w:t xml:space="preserve">Ն/մ կոշտությամբ զսպանակ, 5 կգ զանգվածով մարմին, սկզբնական կոորդինատը 5 մ, սկզբնական արագությունը -10 մ/վ։ Տատանակը գտնվում է </w:t>
-      </w:r>
-      <w:r>
-        <w:rPr>
-          <w:rFonts w:ascii="Arial" w:hAnsi="Arial" w:cs="Arial"/>
-          <w:sz w:val="28"/>
-          <w:szCs w:val="28"/>
-          <w:lang w:val="hy-AM"/>
-        </w:rPr>
-        <w:t>15</w:t>
-      </w:r>
-      <w:r>
-        <w:rPr>
-          <w:rFonts w:ascii="Arial" w:hAnsi="Arial" w:cs="Arial"/>
-          <w:sz w:val="28"/>
-          <w:szCs w:val="28"/>
-          <w:lang w:val="hy-AM"/>
-        </w:rPr>
-        <w:t xml:space="preserve"> Ն/մ դիմադրության գործակցով միջա</w:t>
-      </w:r>
-      <w:r>
-        <w:rPr>
-          <w:rFonts w:ascii="Arial" w:hAnsi="Arial" w:cs="Arial"/>
-          <w:sz w:val="28"/>
-          <w:szCs w:val="28"/>
-          <w:lang w:val="hy-AM"/>
-        </w:rPr>
-        <w:t>-</w:t>
-      </w:r>
-      <w:r>
-        <w:rPr>
-          <w:rFonts w:ascii="Arial" w:hAnsi="Arial" w:cs="Arial"/>
-          <w:sz w:val="28"/>
-          <w:szCs w:val="28"/>
-          <w:lang w:val="hy-AM"/>
-        </w:rPr>
-        <w:t>վայրում</w:t>
+        <w:t>Ն/մ կոշտությամբ զսպանակ, 5 կգ զանգվածով մարմին, սկզբնական կոորդինատը 5 մ, սկզբնական արագությունը -10 մ/վ։ Տատանակը գտնվում է 15 Ն/մ դիմադրության գործակցով միջա-վայրում</w:t>
       </w:r>
       <w:r>
         <w:rPr>
@@ -4289,61 +4269,7 @@
           <w:szCs w:val="28"/>
           <w:lang w:val="hy-AM"/>
         </w:rPr>
-        <w:t xml:space="preserve">Ն/մ կոշտությամբ զսպանակ, 5 կգ զանգվածով մարմին, սկզբնական կոորդինատը 5 մ, </w:t>
-      </w:r>
-      <w:r>
-        <w:rPr>
-          <w:rFonts w:ascii="Arial" w:hAnsi="Arial" w:cs="Arial"/>
-          <w:sz w:val="28"/>
-          <w:szCs w:val="28"/>
-          <w:lang w:val="hy-AM"/>
-        </w:rPr>
-        <w:t xml:space="preserve">առանց </w:t>
-      </w:r>
-      <w:r>
-        <w:rPr>
-          <w:rFonts w:ascii="Arial" w:hAnsi="Arial" w:cs="Arial"/>
-          <w:sz w:val="28"/>
-          <w:szCs w:val="28"/>
-          <w:lang w:val="hy-AM"/>
-        </w:rPr>
-        <w:t>սկզբնական արագությունը</w:t>
-      </w:r>
-      <w:r>
-        <w:rPr>
-          <w:rFonts w:ascii="Arial" w:hAnsi="Arial" w:cs="Arial"/>
-          <w:sz w:val="28"/>
-          <w:szCs w:val="28"/>
-          <w:lang w:val="hy-AM"/>
-        </w:rPr>
-        <w:t xml:space="preserve">։ </w:t>
-      </w:r>
-      <w:r>
-        <w:rPr>
-          <w:rFonts w:ascii="Arial" w:hAnsi="Arial" w:cs="Arial"/>
-          <w:sz w:val="28"/>
-          <w:szCs w:val="28"/>
-          <w:lang w:val="hy-AM"/>
-        </w:rPr>
-        <w:t xml:space="preserve">Տատանակը գտնվում է </w:t>
-      </w:r>
-      <w:r>
-        <w:rPr>
-          <w:rFonts w:ascii="Arial" w:hAnsi="Arial" w:cs="Arial"/>
-          <w:sz w:val="28"/>
-          <w:szCs w:val="28"/>
-          <w:lang w:val="hy-AM"/>
-        </w:rPr>
-        <w:t>30</w:t>
-      </w:r>
-      <w:r>
-        <w:rPr>
-          <w:rFonts w:ascii="Arial" w:hAnsi="Arial" w:cs="Arial"/>
-          <w:sz w:val="28"/>
-          <w:szCs w:val="28"/>
-          <w:lang w:val="hy-AM"/>
-        </w:rPr>
-        <w:t xml:space="preserve"> Ն/մ դիմադրության գործակցով միջա-վայրում</w:t>
+        <w:t>Ն/մ կոշտությամբ զսպանակ, 5 կգ զանգվածով մարմին, սկզբնական կոորդինատը 5 մ, առանց սկզբնական արագությունը։ Տատանակը գտնվում է 30 Ն/մ դիմադրության գործակցով միջա-վայրում</w:t>
       </w:r>
       <w:r>
         <w:rPr>

</xml_diff>